<commit_message>
Revert "Merge branch 'master' of https://github.com/LolliMei/SoftwareEngineering"
This reverts commit d591c26fb17bc461817fa546a93c54e5b17a551b, reversing
changes made to a35dc059febe906e900cccd45f560a3c7f90ead3.
</commit_message>
<xml_diff>
--- a/FrontEnd/考试自适应系统测试报告1.0.docx
+++ b/FrontEnd/考试自适应系统测试报告1.0.docx
@@ -2259,7 +2259,29 @@
           <w:szCs w:val="21"/>
           <w:lang w:bidi="ne"/>
         </w:rPr>
-        <w:t>严重问题：由于需求、设计错误导致流程和流程控制存在重大错误，与现有政策法规或实务惯例的规定（约定）有明显冲突；由于设计错误严重削弱软件处理事务的能力；由于编码错误导致骨干流程不可用。</w:t>
+        <w:t>严重问题：由于需求、设计错误导致流程和流程控制存在重大错误，与现有政策法规或实务惯例的规定（约定）有明显冲突；由于设计错误严重削弱软件处理事务的能力；由于编码错误导致骨干流程</w:t>
+      </w:r>
+      <w:proofErr w:type="gramStart"/>
+      <w:r>
+        <w:rPr>
+          <w:rFonts w:ascii="ˎ̥" w:hAnsi="ˎ̥" w:cs="宋体"/>
+          <w:color w:val="000000"/>
+          <w:kern w:val="0"/>
+          <w:szCs w:val="21"/>
+          <w:lang w:bidi="ne"/>
+        </w:rPr>
+        <w:t>不</w:t>
+      </w:r>
+      <w:proofErr w:type="gramEnd"/>
+      <w:r>
+        <w:rPr>
+          <w:rFonts w:ascii="ˎ̥" w:hAnsi="ˎ̥" w:cs="宋体"/>
+          <w:color w:val="000000"/>
+          <w:kern w:val="0"/>
+          <w:szCs w:val="21"/>
+          <w:lang w:bidi="ne"/>
+        </w:rPr>
+        <w:t>可用。</w:t>
       </w:r>
     </w:p>
     <w:p>
@@ -8162,10 +8184,10 @@
             <v:path o:extrusionok="f" gradientshapeok="t" o:connecttype="rect"/>
             <o:lock v:ext="edit" aspectratio="t"/>
           </v:shapetype>
-          <v:shape id="_x0000_i1025" type="#_x0000_t75" style="width:420pt;height:319pt" o:ole="">
+          <v:shape id="_x0000_i1025" type="#_x0000_t75" style="width:420.15pt;height:319pt" o:ole="">
             <v:imagedata r:id="rId18" o:title=""/>
           </v:shape>
-          <o:OLEObject Type="Embed" ProgID="Visio.Drawing.11" ShapeID="_x0000_i1025" DrawAspect="Content" ObjectID="_1639375187" r:id="rId19"/>
+          <o:OLEObject Type="Embed" ProgID="Visio.Drawing.11" ShapeID="_x0000_i1025" DrawAspect="Content" ObjectID="_1638215113" r:id="rId19"/>
         </w:object>
       </w:r>
     </w:p>
@@ -9288,7 +9310,23 @@
           <w:rFonts w:hint="eastAsia"/>
           <w:sz w:val="24"/>
         </w:rPr>
-        <w:t>单元测试和功能测试阶段，测试范围是软件系统的主业务单据和路径；</w:t>
+        <w:t>单元测试和功能测试阶段，测试范围是软件系统的</w:t>
+      </w:r>
+      <w:proofErr w:type="gramStart"/>
+      <w:r>
+        <w:rPr>
+          <w:rFonts w:hint="eastAsia"/>
+          <w:sz w:val="24"/>
+        </w:rPr>
+        <w:t>主业务</w:t>
+      </w:r>
+      <w:proofErr w:type="gramEnd"/>
+      <w:r>
+        <w:rPr>
+          <w:rFonts w:hint="eastAsia"/>
+          <w:sz w:val="24"/>
+        </w:rPr>
+        <w:t>单据和路径；</w:t>
       </w:r>
     </w:p>
     <w:p>
@@ -11107,7 +11145,23 @@
                 <w:rFonts w:ascii="宋体" w:hAnsi="宋体" w:hint="eastAsia"/>
                 <w:szCs w:val="21"/>
               </w:rPr>
-              <w:t>1-2.用户能查看课修改个人的信息</w:t>
+              <w:t>1-2.用户能查看</w:t>
+            </w:r>
+            <w:proofErr w:type="gramStart"/>
+            <w:r>
+              <w:rPr>
+                <w:rFonts w:ascii="宋体" w:hAnsi="宋体" w:hint="eastAsia"/>
+                <w:szCs w:val="21"/>
+              </w:rPr>
+              <w:t>课修改</w:t>
+            </w:r>
+            <w:proofErr w:type="gramEnd"/>
+            <w:r>
+              <w:rPr>
+                <w:rFonts w:ascii="宋体" w:hAnsi="宋体" w:hint="eastAsia"/>
+                <w:szCs w:val="21"/>
+              </w:rPr>
+              <w:t>个人的信息</w:t>
             </w:r>
           </w:p>
         </w:tc>
@@ -11506,8 +11560,16 @@
               <w:rPr>
                 <w:rFonts w:hint="eastAsia"/>
               </w:rPr>
-              <w:t>考试自适应系统</w:t>
-            </w:r>
+              <w:t>联合</w:t>
+            </w:r>
+            <w:proofErr w:type="gramStart"/>
+            <w:r>
+              <w:rPr>
+                <w:rFonts w:hint="eastAsia"/>
+              </w:rPr>
+              <w:t>时空网</w:t>
+            </w:r>
+            <w:proofErr w:type="gramEnd"/>
           </w:p>
         </w:tc>
       </w:tr>
@@ -11715,15 +11777,15 @@
               </w:rPr>
               <w:t>3点击练习评测-</w:t>
             </w:r>
-            <w:r>
-              <w:rPr>
-                <w:rFonts w:ascii="宋体" w:hAnsi="宋体"/>
-                <w:szCs w:val="21"/>
-              </w:rPr>
-              <w:t>&gt;</w:t>
-            </w:r>
-            <w:bookmarkStart w:id="73" w:name="_GoBack"/>
-            <w:bookmarkEnd w:id="73"/>
+            <w:proofErr w:type="gramStart"/>
+            <w:r>
+              <w:rPr>
+                <w:rFonts w:ascii="宋体" w:hAnsi="宋体" w:hint="eastAsia"/>
+                <w:szCs w:val="21"/>
+              </w:rPr>
+              <w:t>》</w:t>
+            </w:r>
+            <w:proofErr w:type="gramEnd"/>
             <w:r>
               <w:rPr>
                 <w:rFonts w:ascii="宋体" w:hAnsi="宋体" w:hint="eastAsia"/>
@@ -12053,7 +12115,6 @@
                 <w:bCs/>
                 <w:szCs w:val="21"/>
               </w:rPr>
-              <w:lastRenderedPageBreak/>
               <w:t>图片展示</w:t>
             </w:r>
           </w:p>
@@ -12075,46 +12136,6 @@
                 <w:szCs w:val="21"/>
               </w:rPr>
             </w:pPr>
-            <w:r>
-              <w:rPr>
-                <w:noProof/>
-              </w:rPr>
-              <w:drawing>
-                <wp:inline distT="0" distB="0" distL="0" distR="0" wp14:anchorId="0583F4FE" wp14:editId="6F066A09">
-                  <wp:extent cx="4206240" cy="1942465"/>
-                  <wp:effectExtent l="0" t="0" r="3810" b="635"/>
-                  <wp:docPr id="2" name="图片 2"/>
-                  <wp:cNvGraphicFramePr>
-                    <a:graphicFrameLocks xmlns:a="http://schemas.openxmlformats.org/drawingml/2006/main" noChangeAspect="1"/>
-                  </wp:cNvGraphicFramePr>
-                  <a:graphic xmlns:a="http://schemas.openxmlformats.org/drawingml/2006/main">
-                    <a:graphicData uri="http://schemas.openxmlformats.org/drawingml/2006/picture">
-                      <pic:pic xmlns:pic="http://schemas.openxmlformats.org/drawingml/2006/picture">
-                        <pic:nvPicPr>
-                          <pic:cNvPr id="1" name=""/>
-                          <pic:cNvPicPr/>
-                        </pic:nvPicPr>
-                        <pic:blipFill>
-                          <a:blip r:embed="rId23"/>
-                          <a:stretch>
-                            <a:fillRect/>
-                          </a:stretch>
-                        </pic:blipFill>
-                        <pic:spPr>
-                          <a:xfrm>
-                            <a:off x="0" y="0"/>
-                            <a:ext cx="4206240" cy="1942465"/>
-                          </a:xfrm>
-                          <a:prstGeom prst="rect">
-                            <a:avLst/>
-                          </a:prstGeom>
-                        </pic:spPr>
-                      </pic:pic>
-                    </a:graphicData>
-                  </a:graphic>
-                </wp:inline>
-              </w:drawing>
-            </w:r>
           </w:p>
         </w:tc>
       </w:tr>
@@ -12128,25 +12149,26 @@
         </w:numPr>
         <w:ind w:left="709"/>
       </w:pPr>
-      <w:bookmarkStart w:id="74" w:name="_Toc270594940"/>
-      <w:bookmarkStart w:id="75" w:name="_Toc295227483"/>
-      <w:bookmarkStart w:id="76" w:name="_Toc268622568"/>
-      <w:bookmarkStart w:id="77" w:name="_Toc268430855"/>
-      <w:bookmarkStart w:id="78" w:name="_Toc295237097"/>
-      <w:bookmarkStart w:id="79" w:name="_Toc243710865"/>
+      <w:bookmarkStart w:id="73" w:name="_Toc270594940"/>
+      <w:bookmarkStart w:id="74" w:name="_Toc295227483"/>
+      <w:bookmarkStart w:id="75" w:name="_Toc268622568"/>
+      <w:bookmarkStart w:id="76" w:name="_Toc268430855"/>
+      <w:bookmarkStart w:id="77" w:name="_Toc295237097"/>
+      <w:bookmarkStart w:id="78" w:name="_Toc243710865"/>
       <w:r>
         <w:rPr>
           <w:rFonts w:hint="eastAsia"/>
           <w:lang w:val="en-US"/>
         </w:rPr>
+        <w:lastRenderedPageBreak/>
         <w:t>3.2.2</w:t>
       </w:r>
+      <w:bookmarkEnd w:id="73"/>
       <w:bookmarkEnd w:id="74"/>
       <w:bookmarkEnd w:id="75"/>
       <w:bookmarkEnd w:id="76"/>
       <w:bookmarkEnd w:id="77"/>
       <w:bookmarkEnd w:id="78"/>
-      <w:bookmarkEnd w:id="79"/>
       <w:r>
         <w:rPr>
           <w:rFonts w:hint="eastAsia"/>
@@ -12538,7 +12560,7 @@
             <w:pPr>
               <w:jc w:val="left"/>
               <w:rPr>
-                <w:rFonts w:ascii="Times Roman" w:hAnsi="Times Roman"/>
+                <w:rFonts w:ascii="Times Roman" w:hAnsi="Times Roman" w:hint="eastAsia"/>
                 <w:spacing w:val="-3"/>
               </w:rPr>
             </w:pPr>
@@ -12605,7 +12627,7 @@
               <w:autoSpaceDN w:val="0"/>
               <w:textAlignment w:val="bottom"/>
               <w:rPr>
-                <w:rFonts w:ascii="宋体" w:hAnsi="宋体"/>
+                <w:rFonts w:ascii="宋体" w:hAnsi="宋体" w:hint="eastAsia"/>
                 <w:bCs/>
                 <w:szCs w:val="21"/>
               </w:rPr>
@@ -12752,7 +12774,7 @@
               <w:autoSpaceDN w:val="0"/>
               <w:textAlignment w:val="bottom"/>
               <w:rPr>
-                <w:rFonts w:ascii="宋体" w:hAnsi="宋体"/>
+                <w:rFonts w:ascii="宋体" w:hAnsi="宋体" w:hint="eastAsia"/>
                 <w:bCs/>
                 <w:szCs w:val="21"/>
               </w:rPr>
@@ -12785,7 +12807,7 @@
               <w:jc w:val="center"/>
               <w:textAlignment w:val="bottom"/>
               <w:rPr>
-                <w:rFonts w:ascii="宋体" w:hAnsi="宋体"/>
+                <w:rFonts w:ascii="宋体" w:hAnsi="宋体" w:hint="eastAsia"/>
                 <w:b/>
                 <w:bCs/>
                 <w:szCs w:val="21"/>
@@ -12814,103 +12836,11 @@
               <w:autoSpaceDN w:val="0"/>
               <w:textAlignment w:val="bottom"/>
               <w:rPr>
-                <w:rFonts w:ascii="宋体" w:hAnsi="宋体"/>
-                <w:bCs/>
-                <w:szCs w:val="21"/>
-              </w:rPr>
-            </w:pPr>
-            <w:r>
-              <w:rPr>
-                <w:noProof/>
-              </w:rPr>
-              <w:drawing>
-                <wp:inline distT="0" distB="0" distL="0" distR="0" wp14:anchorId="462AECAC" wp14:editId="45E13353">
-                  <wp:extent cx="4206240" cy="1988820"/>
-                  <wp:effectExtent l="0" t="0" r="3810" b="0"/>
-                  <wp:docPr id="3" name="图片 3"/>
-                  <wp:cNvGraphicFramePr>
-                    <a:graphicFrameLocks xmlns:a="http://schemas.openxmlformats.org/drawingml/2006/main" noChangeAspect="1"/>
-                  </wp:cNvGraphicFramePr>
-                  <a:graphic xmlns:a="http://schemas.openxmlformats.org/drawingml/2006/main">
-                    <a:graphicData uri="http://schemas.openxmlformats.org/drawingml/2006/picture">
-                      <pic:pic xmlns:pic="http://schemas.openxmlformats.org/drawingml/2006/picture">
-                        <pic:nvPicPr>
-                          <pic:cNvPr id="1" name=""/>
-                          <pic:cNvPicPr/>
-                        </pic:nvPicPr>
-                        <pic:blipFill>
-                          <a:blip r:embed="rId24"/>
-                          <a:stretch>
-                            <a:fillRect/>
-                          </a:stretch>
-                        </pic:blipFill>
-                        <pic:spPr>
-                          <a:xfrm>
-                            <a:off x="0" y="0"/>
-                            <a:ext cx="4206240" cy="1988820"/>
-                          </a:xfrm>
-                          <a:prstGeom prst="rect">
-                            <a:avLst/>
-                          </a:prstGeom>
-                        </pic:spPr>
-                      </pic:pic>
-                    </a:graphicData>
-                  </a:graphic>
-                </wp:inline>
-              </w:drawing>
-            </w:r>
-          </w:p>
-          <w:p>
-            <w:pPr>
-              <w:autoSpaceDE w:val="0"/>
-              <w:autoSpaceDN w:val="0"/>
-              <w:textAlignment w:val="bottom"/>
-              <w:rPr>
-                <w:rFonts w:ascii="宋体" w:hAnsi="宋体"/>
-                <w:bCs/>
-                <w:szCs w:val="21"/>
-              </w:rPr>
-            </w:pPr>
-            <w:r>
-              <w:rPr>
-                <w:noProof/>
-              </w:rPr>
-              <w:drawing>
-                <wp:inline distT="0" distB="0" distL="0" distR="0" wp14:anchorId="1EB7559C" wp14:editId="6B1FE56A">
-                  <wp:extent cx="4206240" cy="1272540"/>
-                  <wp:effectExtent l="0" t="0" r="3810" b="3810"/>
-                  <wp:docPr id="4" name="图片 4"/>
-                  <wp:cNvGraphicFramePr>
-                    <a:graphicFrameLocks xmlns:a="http://schemas.openxmlformats.org/drawingml/2006/main" noChangeAspect="1"/>
-                  </wp:cNvGraphicFramePr>
-                  <a:graphic xmlns:a="http://schemas.openxmlformats.org/drawingml/2006/main">
-                    <a:graphicData uri="http://schemas.openxmlformats.org/drawingml/2006/picture">
-                      <pic:pic xmlns:pic="http://schemas.openxmlformats.org/drawingml/2006/picture">
-                        <pic:nvPicPr>
-                          <pic:cNvPr id="1" name=""/>
-                          <pic:cNvPicPr/>
-                        </pic:nvPicPr>
-                        <pic:blipFill>
-                          <a:blip r:embed="rId25"/>
-                          <a:stretch>
-                            <a:fillRect/>
-                          </a:stretch>
-                        </pic:blipFill>
-                        <pic:spPr>
-                          <a:xfrm>
-                            <a:off x="0" y="0"/>
-                            <a:ext cx="4206240" cy="1272540"/>
-                          </a:xfrm>
-                          <a:prstGeom prst="rect">
-                            <a:avLst/>
-                          </a:prstGeom>
-                        </pic:spPr>
-                      </pic:pic>
-                    </a:graphicData>
-                  </a:graphic>
-                </wp:inline>
-              </w:drawing>
-            </w:r>
+                <w:rFonts w:ascii="宋体" w:hAnsi="宋体" w:hint="eastAsia"/>
+                <w:bCs/>
+                <w:szCs w:val="21"/>
+              </w:rPr>
+            </w:pPr>
           </w:p>
         </w:tc>
       </w:tr>
@@ -12923,12 +12853,14 @@
           <w:numId w:val="0"/>
         </w:numPr>
         <w:ind w:left="1429" w:hanging="720"/>
+        <w:rPr>
+          <w:rFonts w:hint="eastAsia"/>
+        </w:rPr>
       </w:pPr>
       <w:r>
         <w:rPr>
           <w:rFonts w:hint="eastAsia"/>
         </w:rPr>
-        <w:lastRenderedPageBreak/>
         <w:t>3.2.3</w:t>
       </w:r>
       <w:r>
@@ -13217,7 +13149,7 @@
               <w:jc w:val="left"/>
               <w:textAlignment w:val="bottom"/>
               <w:rPr>
-                <w:rFonts w:ascii="宋体" w:hAnsi="宋体"/>
+                <w:rFonts w:ascii="宋体" w:hAnsi="宋体" w:hint="eastAsia"/>
                 <w:szCs w:val="21"/>
               </w:rPr>
             </w:pPr>
@@ -13281,7 +13213,7 @@
           <w:p>
             <w:pPr>
               <w:rPr>
-                <w:rFonts w:ascii="宋体" w:hAnsi="宋体"/>
+                <w:rFonts w:ascii="宋体" w:hAnsi="宋体" w:hint="eastAsia"/>
                 <w:szCs w:val="21"/>
               </w:rPr>
             </w:pPr>
@@ -13458,7 +13390,7 @@
               <w:jc w:val="center"/>
               <w:textAlignment w:val="bottom"/>
               <w:rPr>
-                <w:rFonts w:ascii="宋体" w:hAnsi="宋体"/>
+                <w:rFonts w:ascii="宋体" w:hAnsi="宋体" w:hint="eastAsia"/>
                 <w:b/>
                 <w:bCs/>
                 <w:szCs w:val="21"/>
@@ -13492,46 +13424,6 @@
                 <w:szCs w:val="21"/>
               </w:rPr>
             </w:pPr>
-            <w:r>
-              <w:rPr>
-                <w:noProof/>
-              </w:rPr>
-              <w:drawing>
-                <wp:inline distT="0" distB="0" distL="0" distR="0" wp14:anchorId="00AEC4F4" wp14:editId="0B784D1F">
-                  <wp:extent cx="4206240" cy="1935480"/>
-                  <wp:effectExtent l="0" t="0" r="3810" b="7620"/>
-                  <wp:docPr id="6" name="图片 6"/>
-                  <wp:cNvGraphicFramePr>
-                    <a:graphicFrameLocks xmlns:a="http://schemas.openxmlformats.org/drawingml/2006/main" noChangeAspect="1"/>
-                  </wp:cNvGraphicFramePr>
-                  <a:graphic xmlns:a="http://schemas.openxmlformats.org/drawingml/2006/main">
-                    <a:graphicData uri="http://schemas.openxmlformats.org/drawingml/2006/picture">
-                      <pic:pic xmlns:pic="http://schemas.openxmlformats.org/drawingml/2006/picture">
-                        <pic:nvPicPr>
-                          <pic:cNvPr id="1" name=""/>
-                          <pic:cNvPicPr/>
-                        </pic:nvPicPr>
-                        <pic:blipFill>
-                          <a:blip r:embed="rId26"/>
-                          <a:stretch>
-                            <a:fillRect/>
-                          </a:stretch>
-                        </pic:blipFill>
-                        <pic:spPr>
-                          <a:xfrm>
-                            <a:off x="0" y="0"/>
-                            <a:ext cx="4206240" cy="1935480"/>
-                          </a:xfrm>
-                          <a:prstGeom prst="rect">
-                            <a:avLst/>
-                          </a:prstGeom>
-                        </pic:spPr>
-                      </pic:pic>
-                    </a:graphicData>
-                  </a:graphic>
-                </wp:inline>
-              </w:drawing>
-            </w:r>
           </w:p>
         </w:tc>
       </w:tr>
@@ -13545,12 +13437,604 @@
           <w:numId w:val="0"/>
         </w:numPr>
         <w:ind w:left="1429" w:hanging="720"/>
+        <w:rPr>
+          <w:rFonts w:hint="eastAsia"/>
+        </w:rPr>
       </w:pPr>
       <w:r>
         <w:rPr>
           <w:rFonts w:hint="eastAsia"/>
         </w:rPr>
         <w:t>3.2.4</w:t>
+      </w:r>
+      <w:r>
+        <w:t xml:space="preserve"> </w:t>
+      </w:r>
+      <w:r>
+        <w:rPr>
+          <w:rFonts w:hint="eastAsia"/>
+        </w:rPr>
+        <w:t>考试记录</w:t>
+      </w:r>
+    </w:p>
+    <w:tbl>
+      <w:tblPr>
+        <w:tblW w:w="8640" w:type="dxa"/>
+        <w:tblInd w:w="108" w:type="dxa"/>
+        <w:tblBorders>
+          <w:top w:val="double" w:sz="4" w:space="0" w:color="auto"/>
+          <w:left w:val="double" w:sz="4" w:space="0" w:color="auto"/>
+          <w:bottom w:val="double" w:sz="4" w:space="0" w:color="auto"/>
+          <w:right w:val="double" w:sz="4" w:space="0" w:color="auto"/>
+        </w:tblBorders>
+        <w:tblLayout w:type="fixed"/>
+        <w:tblLook w:val="04A0" w:firstRow="1" w:lastRow="0" w:firstColumn="1" w:lastColumn="0" w:noHBand="0" w:noVBand="1"/>
+      </w:tblPr>
+      <w:tblGrid>
+        <w:gridCol w:w="1800"/>
+        <w:gridCol w:w="2880"/>
+        <w:gridCol w:w="1260"/>
+        <w:gridCol w:w="2700"/>
+      </w:tblGrid>
+      <w:tr>
+        <w:trPr>
+          <w:cantSplit/>
+        </w:trPr>
+        <w:tc>
+          <w:tcPr>
+            <w:tcW w:w="1800" w:type="dxa"/>
+            <w:shd w:val="clear" w:color="auto" w:fill="D9D9D9"/>
+          </w:tcPr>
+          <w:p>
+            <w:pPr>
+              <w:autoSpaceDE w:val="0"/>
+              <w:autoSpaceDN w:val="0"/>
+              <w:textAlignment w:val="bottom"/>
+              <w:rPr>
+                <w:rFonts w:ascii="宋体" w:hAnsi="宋体"/>
+                <w:b/>
+                <w:szCs w:val="21"/>
+              </w:rPr>
+            </w:pPr>
+            <w:r>
+              <w:rPr>
+                <w:rFonts w:ascii="宋体" w:hAnsi="宋体" w:hint="eastAsia"/>
+                <w:b/>
+                <w:szCs w:val="21"/>
+              </w:rPr>
+              <w:t>应用名称</w:t>
+            </w:r>
+          </w:p>
+        </w:tc>
+        <w:tc>
+          <w:tcPr>
+            <w:tcW w:w="6840" w:type="dxa"/>
+            <w:gridSpan w:val="3"/>
+            <w:shd w:val="clear" w:color="auto" w:fill="D9D9D9"/>
+          </w:tcPr>
+          <w:p>
+            <w:pPr>
+              <w:autoSpaceDE w:val="0"/>
+              <w:autoSpaceDN w:val="0"/>
+              <w:textAlignment w:val="bottom"/>
+              <w:rPr>
+                <w:rFonts w:ascii="宋体" w:hAnsi="宋体"/>
+                <w:bCs/>
+                <w:szCs w:val="21"/>
+              </w:rPr>
+            </w:pPr>
+            <w:r>
+              <w:rPr>
+                <w:rFonts w:ascii="宋体" w:hAnsi="宋体" w:hint="eastAsia"/>
+                <w:bCs/>
+                <w:szCs w:val="21"/>
+              </w:rPr>
+              <w:t>考试自适应系统</w:t>
+            </w:r>
+          </w:p>
+        </w:tc>
+      </w:tr>
+      <w:tr>
+        <w:trPr>
+          <w:cantSplit/>
+        </w:trPr>
+        <w:tc>
+          <w:tcPr>
+            <w:tcW w:w="1800" w:type="dxa"/>
+            <w:shd w:val="clear" w:color="auto" w:fill="D9D9D9"/>
+          </w:tcPr>
+          <w:p>
+            <w:pPr>
+              <w:autoSpaceDE w:val="0"/>
+              <w:autoSpaceDN w:val="0"/>
+              <w:textAlignment w:val="bottom"/>
+              <w:rPr>
+                <w:rFonts w:ascii="宋体" w:hAnsi="宋体"/>
+                <w:b/>
+                <w:szCs w:val="21"/>
+                <w:shd w:val="pct5" w:color="auto" w:fill="FFFFFF"/>
+              </w:rPr>
+            </w:pPr>
+            <w:r>
+              <w:rPr>
+                <w:rFonts w:ascii="宋体" w:hAnsi="宋体" w:hint="eastAsia"/>
+                <w:b/>
+                <w:szCs w:val="21"/>
+              </w:rPr>
+              <w:t>用例名称</w:t>
+            </w:r>
+          </w:p>
+        </w:tc>
+        <w:tc>
+          <w:tcPr>
+            <w:tcW w:w="2880" w:type="dxa"/>
+            <w:shd w:val="clear" w:color="auto" w:fill="D9D9D9"/>
+          </w:tcPr>
+          <w:p>
+            <w:pPr>
+              <w:rPr>
+                <w:rFonts w:ascii="宋体" w:hAnsi="宋体"/>
+                <w:szCs w:val="21"/>
+              </w:rPr>
+            </w:pPr>
+            <w:r>
+              <w:rPr>
+                <w:rFonts w:ascii="宋体" w:hAnsi="宋体" w:hint="eastAsia"/>
+                <w:szCs w:val="21"/>
+              </w:rPr>
+              <w:t>考试记录</w:t>
+            </w:r>
+          </w:p>
+        </w:tc>
+        <w:tc>
+          <w:tcPr>
+            <w:tcW w:w="1260" w:type="dxa"/>
+            <w:shd w:val="clear" w:color="auto" w:fill="D9D9D9"/>
+          </w:tcPr>
+          <w:p>
+            <w:pPr>
+              <w:autoSpaceDE w:val="0"/>
+              <w:autoSpaceDN w:val="0"/>
+              <w:textAlignment w:val="bottom"/>
+              <w:rPr>
+                <w:rFonts w:ascii="宋体" w:hAnsi="宋体"/>
+                <w:b/>
+                <w:szCs w:val="21"/>
+              </w:rPr>
+            </w:pPr>
+            <w:r>
+              <w:rPr>
+                <w:rFonts w:ascii="宋体" w:hAnsi="宋体" w:hint="eastAsia"/>
+                <w:b/>
+                <w:szCs w:val="21"/>
+              </w:rPr>
+              <w:t>ID</w:t>
+            </w:r>
+          </w:p>
+        </w:tc>
+        <w:tc>
+          <w:tcPr>
+            <w:tcW w:w="2700" w:type="dxa"/>
+            <w:shd w:val="clear" w:color="auto" w:fill="D9D9D9"/>
+          </w:tcPr>
+          <w:p>
+            <w:pPr>
+              <w:autoSpaceDE w:val="0"/>
+              <w:autoSpaceDN w:val="0"/>
+              <w:adjustRightInd w:val="0"/>
+              <w:rPr>
+                <w:rFonts w:ascii="宋体" w:hAnsi="宋体"/>
+                <w:bCs/>
+                <w:szCs w:val="21"/>
+              </w:rPr>
+            </w:pPr>
+            <w:r>
+              <w:rPr>
+                <w:rFonts w:ascii="宋体" w:hAnsi="宋体" w:hint="eastAsia"/>
+                <w:bCs/>
+                <w:szCs w:val="21"/>
+              </w:rPr>
+              <w:t>007</w:t>
+            </w:r>
+          </w:p>
+        </w:tc>
+      </w:tr>
+      <w:tr>
+        <w:trPr>
+          <w:cantSplit/>
+          <w:trHeight w:val="608"/>
+        </w:trPr>
+        <w:tc>
+          <w:tcPr>
+            <w:tcW w:w="1800" w:type="dxa"/>
+            <w:vAlign w:val="center"/>
+          </w:tcPr>
+          <w:p>
+            <w:pPr>
+              <w:autoSpaceDE w:val="0"/>
+              <w:autoSpaceDN w:val="0"/>
+              <w:jc w:val="center"/>
+              <w:textAlignment w:val="bottom"/>
+              <w:rPr>
+                <w:rFonts w:ascii="宋体" w:hAnsi="宋体"/>
+                <w:b/>
+                <w:bCs/>
+                <w:szCs w:val="21"/>
+              </w:rPr>
+            </w:pPr>
+            <w:r>
+              <w:rPr>
+                <w:rFonts w:ascii="宋体" w:hAnsi="宋体"/>
+                <w:b/>
+                <w:bCs/>
+                <w:szCs w:val="21"/>
+              </w:rPr>
+              <w:t>测试步骤</w:t>
+            </w:r>
+          </w:p>
+        </w:tc>
+        <w:tc>
+          <w:tcPr>
+            <w:tcW w:w="6840" w:type="dxa"/>
+            <w:gridSpan w:val="3"/>
+            <w:vAlign w:val="center"/>
+          </w:tcPr>
+          <w:p>
+            <w:pPr>
+              <w:jc w:val="left"/>
+              <w:rPr>
+                <w:rFonts w:ascii="Times Roman" w:hAnsi="Times Roman"/>
+                <w:spacing w:val="-3"/>
+              </w:rPr>
+            </w:pPr>
+            <w:r>
+              <w:rPr>
+                <w:rFonts w:ascii="Times Roman" w:hAnsi="Times Roman" w:hint="eastAsia"/>
+                <w:spacing w:val="-3"/>
+              </w:rPr>
+              <w:t>1.</w:t>
+            </w:r>
+            <w:r>
+              <w:rPr>
+                <w:rFonts w:ascii="Times Roman" w:hAnsi="Times Roman" w:hint="eastAsia"/>
+                <w:spacing w:val="-3"/>
+              </w:rPr>
+              <w:t>进入系统主界面</w:t>
+            </w:r>
+          </w:p>
+          <w:p>
+            <w:pPr>
+              <w:jc w:val="left"/>
+              <w:rPr>
+                <w:rFonts w:ascii="Times Roman" w:hAnsi="Times Roman"/>
+                <w:spacing w:val="-3"/>
+              </w:rPr>
+            </w:pPr>
+            <w:r>
+              <w:rPr>
+                <w:rFonts w:ascii="Times Roman" w:hAnsi="Times Roman" w:hint="eastAsia"/>
+                <w:spacing w:val="-3"/>
+              </w:rPr>
+              <w:t>2.</w:t>
+            </w:r>
+            <w:r>
+              <w:rPr>
+                <w:rFonts w:ascii="Times Roman" w:hAnsi="Times Roman" w:hint="eastAsia"/>
+                <w:spacing w:val="-3"/>
+              </w:rPr>
+              <w:t>进入考试记录模块</w:t>
+            </w:r>
+          </w:p>
+          <w:p>
+            <w:pPr>
+              <w:widowControl/>
+              <w:autoSpaceDE w:val="0"/>
+              <w:autoSpaceDN w:val="0"/>
+              <w:jc w:val="left"/>
+              <w:textAlignment w:val="bottom"/>
+              <w:rPr>
+                <w:rFonts w:ascii="宋体" w:hAnsi="宋体"/>
+                <w:szCs w:val="21"/>
+              </w:rPr>
+            </w:pPr>
+            <w:r>
+              <w:rPr>
+                <w:rFonts w:ascii="Times Roman" w:hAnsi="Times Roman" w:hint="eastAsia"/>
+                <w:spacing w:val="-3"/>
+              </w:rPr>
+              <w:t>3.</w:t>
+            </w:r>
+            <w:r>
+              <w:rPr>
+                <w:rFonts w:ascii="Times Roman" w:hAnsi="Times Roman" w:hint="eastAsia"/>
+                <w:spacing w:val="-3"/>
+              </w:rPr>
+              <w:t>查看考试记录列表</w:t>
+            </w:r>
+          </w:p>
+        </w:tc>
+      </w:tr>
+      <w:tr>
+        <w:trPr>
+          <w:cantSplit/>
+          <w:trHeight w:val="480"/>
+        </w:trPr>
+        <w:tc>
+          <w:tcPr>
+            <w:tcW w:w="1800" w:type="dxa"/>
+            <w:vAlign w:val="center"/>
+          </w:tcPr>
+          <w:p>
+            <w:pPr>
+              <w:autoSpaceDE w:val="0"/>
+              <w:autoSpaceDN w:val="0"/>
+              <w:jc w:val="center"/>
+              <w:textAlignment w:val="bottom"/>
+              <w:rPr>
+                <w:rFonts w:ascii="宋体" w:hAnsi="宋体"/>
+                <w:b/>
+                <w:bCs/>
+                <w:szCs w:val="21"/>
+              </w:rPr>
+            </w:pPr>
+            <w:r>
+              <w:rPr>
+                <w:rFonts w:ascii="宋体" w:hAnsi="宋体" w:hint="eastAsia"/>
+                <w:b/>
+                <w:bCs/>
+                <w:szCs w:val="21"/>
+              </w:rPr>
+              <w:t>预期结果</w:t>
+            </w:r>
+          </w:p>
+        </w:tc>
+        <w:tc>
+          <w:tcPr>
+            <w:tcW w:w="6840" w:type="dxa"/>
+            <w:gridSpan w:val="3"/>
+            <w:vAlign w:val="center"/>
+          </w:tcPr>
+          <w:p>
+            <w:pPr>
+              <w:rPr>
+                <w:rFonts w:ascii="宋体" w:hAnsi="宋体"/>
+                <w:szCs w:val="21"/>
+              </w:rPr>
+            </w:pPr>
+            <w:r>
+              <w:rPr>
+                <w:rFonts w:ascii="宋体" w:hAnsi="宋体" w:hint="eastAsia"/>
+                <w:szCs w:val="21"/>
+              </w:rPr>
+              <w:t>成功查看考试记录，包括时间，考试详情等</w:t>
+            </w:r>
+          </w:p>
+        </w:tc>
+      </w:tr>
+      <w:tr>
+        <w:trPr>
+          <w:cantSplit/>
+          <w:trHeight w:val="480"/>
+        </w:trPr>
+        <w:tc>
+          <w:tcPr>
+            <w:tcW w:w="1800" w:type="dxa"/>
+            <w:vAlign w:val="center"/>
+          </w:tcPr>
+          <w:p>
+            <w:pPr>
+              <w:autoSpaceDE w:val="0"/>
+              <w:autoSpaceDN w:val="0"/>
+              <w:jc w:val="center"/>
+              <w:textAlignment w:val="bottom"/>
+              <w:rPr>
+                <w:rFonts w:ascii="宋体" w:hAnsi="宋体"/>
+                <w:b/>
+                <w:bCs/>
+                <w:szCs w:val="21"/>
+              </w:rPr>
+            </w:pPr>
+            <w:r>
+              <w:rPr>
+                <w:rFonts w:ascii="宋体" w:hAnsi="宋体" w:hint="eastAsia"/>
+                <w:b/>
+                <w:bCs/>
+                <w:szCs w:val="21"/>
+              </w:rPr>
+              <w:t>实际结果</w:t>
+            </w:r>
+          </w:p>
+          <w:p>
+            <w:pPr>
+              <w:autoSpaceDE w:val="0"/>
+              <w:autoSpaceDN w:val="0"/>
+              <w:jc w:val="center"/>
+              <w:textAlignment w:val="bottom"/>
+              <w:rPr>
+                <w:rFonts w:ascii="宋体" w:hAnsi="宋体"/>
+                <w:b/>
+                <w:bCs/>
+                <w:szCs w:val="21"/>
+              </w:rPr>
+            </w:pPr>
+            <w:r>
+              <w:rPr>
+                <w:rFonts w:ascii="宋体" w:hAnsi="宋体" w:hint="eastAsia"/>
+                <w:b/>
+                <w:bCs/>
+                <w:szCs w:val="21"/>
+              </w:rPr>
+              <w:t>（通过或失败）</w:t>
+            </w:r>
+          </w:p>
+        </w:tc>
+        <w:tc>
+          <w:tcPr>
+            <w:tcW w:w="6840" w:type="dxa"/>
+            <w:gridSpan w:val="3"/>
+            <w:vAlign w:val="center"/>
+          </w:tcPr>
+          <w:p>
+            <w:pPr>
+              <w:autoSpaceDE w:val="0"/>
+              <w:autoSpaceDN w:val="0"/>
+              <w:textAlignment w:val="bottom"/>
+              <w:rPr>
+                <w:rFonts w:ascii="宋体" w:hAnsi="宋体"/>
+                <w:bCs/>
+                <w:szCs w:val="21"/>
+              </w:rPr>
+            </w:pPr>
+            <w:r>
+              <w:rPr>
+                <w:rFonts w:ascii="宋体" w:hAnsi="宋体" w:hint="eastAsia"/>
+                <w:bCs/>
+                <w:szCs w:val="21"/>
+              </w:rPr>
+              <w:t>测试通过。</w:t>
+            </w:r>
+          </w:p>
+        </w:tc>
+      </w:tr>
+      <w:tr>
+        <w:trPr>
+          <w:cantSplit/>
+          <w:trHeight w:val="480"/>
+        </w:trPr>
+        <w:tc>
+          <w:tcPr>
+            <w:tcW w:w="1800" w:type="dxa"/>
+            <w:vAlign w:val="center"/>
+          </w:tcPr>
+          <w:p>
+            <w:pPr>
+              <w:autoSpaceDE w:val="0"/>
+              <w:autoSpaceDN w:val="0"/>
+              <w:jc w:val="center"/>
+              <w:textAlignment w:val="bottom"/>
+              <w:rPr>
+                <w:rFonts w:ascii="宋体" w:hAnsi="宋体"/>
+                <w:b/>
+                <w:bCs/>
+                <w:szCs w:val="21"/>
+              </w:rPr>
+            </w:pPr>
+            <w:r>
+              <w:rPr>
+                <w:rFonts w:ascii="宋体" w:hAnsi="宋体" w:hint="eastAsia"/>
+                <w:b/>
+                <w:bCs/>
+                <w:szCs w:val="21"/>
+              </w:rPr>
+              <w:t>备注</w:t>
+            </w:r>
+          </w:p>
+        </w:tc>
+        <w:tc>
+          <w:tcPr>
+            <w:tcW w:w="6840" w:type="dxa"/>
+            <w:gridSpan w:val="3"/>
+            <w:vAlign w:val="center"/>
+          </w:tcPr>
+          <w:p>
+            <w:pPr>
+              <w:autoSpaceDE w:val="0"/>
+              <w:autoSpaceDN w:val="0"/>
+              <w:textAlignment w:val="bottom"/>
+              <w:rPr>
+                <w:rFonts w:ascii="宋体" w:hAnsi="宋体" w:hint="eastAsia"/>
+                <w:bCs/>
+                <w:szCs w:val="21"/>
+              </w:rPr>
+            </w:pPr>
+            <w:r>
+              <w:rPr>
+                <w:rFonts w:ascii="宋体" w:hAnsi="宋体" w:hint="eastAsia"/>
+                <w:bCs/>
+                <w:szCs w:val="21"/>
+              </w:rPr>
+              <w:t>无</w:t>
+            </w:r>
+          </w:p>
+        </w:tc>
+      </w:tr>
+      <w:tr>
+        <w:trPr>
+          <w:cantSplit/>
+          <w:trHeight w:val="480"/>
+        </w:trPr>
+        <w:tc>
+          <w:tcPr>
+            <w:tcW w:w="1800" w:type="dxa"/>
+            <w:vAlign w:val="center"/>
+          </w:tcPr>
+          <w:p>
+            <w:pPr>
+              <w:autoSpaceDE w:val="0"/>
+              <w:autoSpaceDN w:val="0"/>
+              <w:jc w:val="center"/>
+              <w:textAlignment w:val="bottom"/>
+              <w:rPr>
+                <w:rFonts w:ascii="宋体" w:hAnsi="宋体" w:hint="eastAsia"/>
+                <w:b/>
+                <w:bCs/>
+                <w:szCs w:val="21"/>
+              </w:rPr>
+            </w:pPr>
+            <w:r>
+              <w:rPr>
+                <w:rFonts w:ascii="宋体" w:hAnsi="宋体" w:hint="eastAsia"/>
+                <w:b/>
+                <w:bCs/>
+                <w:szCs w:val="21"/>
+              </w:rPr>
+              <w:lastRenderedPageBreak/>
+              <w:t>图片展示</w:t>
+            </w:r>
+          </w:p>
+        </w:tc>
+        <w:tc>
+          <w:tcPr>
+            <w:tcW w:w="6840" w:type="dxa"/>
+            <w:gridSpan w:val="3"/>
+            <w:vAlign w:val="center"/>
+          </w:tcPr>
+          <w:p>
+            <w:pPr>
+              <w:autoSpaceDE w:val="0"/>
+              <w:autoSpaceDN w:val="0"/>
+              <w:textAlignment w:val="bottom"/>
+              <w:rPr>
+                <w:rFonts w:ascii="宋体" w:hAnsi="宋体"/>
+                <w:bCs/>
+                <w:szCs w:val="21"/>
+              </w:rPr>
+            </w:pPr>
+          </w:p>
+        </w:tc>
+      </w:tr>
+    </w:tbl>
+    <w:p>
+      <w:pPr>
+        <w:pStyle w:val="3"/>
+        <w:numPr>
+          <w:ilvl w:val="2"/>
+          <w:numId w:val="0"/>
+        </w:numPr>
+        <w:tabs>
+          <w:tab w:val="clear" w:pos="1429"/>
+          <w:tab w:val="left" w:pos="1134"/>
+        </w:tabs>
+        <w:ind w:left="414"/>
+      </w:pPr>
+      <w:r>
+        <w:rPr>
+          <w:rFonts w:hint="eastAsia"/>
+        </w:rPr>
+        <w:t>3.2.5</w:t>
+      </w:r>
+      <w:r>
+        <w:t xml:space="preserve"> </w:t>
       </w:r>
       <w:r>
         <w:rPr>
@@ -13928,7 +14412,14 @@
                 <w:rFonts w:ascii="宋体" w:hAnsi="宋体" w:hint="eastAsia"/>
                 <w:szCs w:val="21"/>
               </w:rPr>
-              <w:t>练习记录，包括时间，考试详情等</w:t>
+              <w:t>练习</w:t>
+            </w:r>
+            <w:r>
+              <w:rPr>
+                <w:rFonts w:ascii="宋体" w:hAnsi="宋体" w:hint="eastAsia"/>
+                <w:szCs w:val="21"/>
+              </w:rPr>
+              <w:t>记录，包括时间，考试详情等</w:t>
             </w:r>
           </w:p>
         </w:tc>
@@ -14097,20 +14588,19 @@
               <w:jc w:val="center"/>
               <w:textAlignment w:val="bottom"/>
               <w:rPr>
-                <w:rFonts w:ascii="宋体" w:hAnsi="宋体"/>
-                <w:b/>
-                <w:bCs/>
-                <w:szCs w:val="21"/>
-              </w:rPr>
-            </w:pPr>
-            <w:r>
-              <w:rPr>
                 <w:rFonts w:ascii="宋体" w:hAnsi="宋体" w:hint="eastAsia"/>
                 <w:b/>
                 <w:bCs/>
                 <w:szCs w:val="21"/>
               </w:rPr>
-              <w:lastRenderedPageBreak/>
+            </w:pPr>
+            <w:r>
+              <w:rPr>
+                <w:rFonts w:ascii="宋体" w:hAnsi="宋体" w:hint="eastAsia"/>
+                <w:b/>
+                <w:bCs/>
+                <w:szCs w:val="21"/>
+              </w:rPr>
               <w:t>图片展示</w:t>
             </w:r>
           </w:p>
@@ -14132,52 +14622,15 @@
                 <w:szCs w:val="21"/>
               </w:rPr>
             </w:pPr>
-            <w:r>
-              <w:rPr>
-                <w:noProof/>
-              </w:rPr>
-              <w:drawing>
-                <wp:inline distT="0" distB="0" distL="0" distR="0" wp14:anchorId="295AB47B" wp14:editId="0104E9B9">
-                  <wp:extent cx="2565400" cy="3371735"/>
-                  <wp:effectExtent l="0" t="0" r="6350" b="635"/>
-                  <wp:docPr id="7" name="图片 7"/>
-                  <wp:cNvGraphicFramePr>
-                    <a:graphicFrameLocks xmlns:a="http://schemas.openxmlformats.org/drawingml/2006/main" noChangeAspect="1"/>
-                  </wp:cNvGraphicFramePr>
-                  <a:graphic xmlns:a="http://schemas.openxmlformats.org/drawingml/2006/main">
-                    <a:graphicData uri="http://schemas.openxmlformats.org/drawingml/2006/picture">
-                      <pic:pic xmlns:pic="http://schemas.openxmlformats.org/drawingml/2006/picture">
-                        <pic:nvPicPr>
-                          <pic:cNvPr id="1" name=""/>
-                          <pic:cNvPicPr/>
-                        </pic:nvPicPr>
-                        <pic:blipFill>
-                          <a:blip r:embed="rId27"/>
-                          <a:stretch>
-                            <a:fillRect/>
-                          </a:stretch>
-                        </pic:blipFill>
-                        <pic:spPr>
-                          <a:xfrm>
-                            <a:off x="0" y="0"/>
-                            <a:ext cx="2575743" cy="3385329"/>
-                          </a:xfrm>
-                          <a:prstGeom prst="rect">
-                            <a:avLst/>
-                          </a:prstGeom>
-                        </pic:spPr>
-                      </pic:pic>
-                    </a:graphicData>
-                  </a:graphic>
-                </wp:inline>
-              </w:drawing>
-            </w:r>
           </w:p>
         </w:tc>
       </w:tr>
     </w:tbl>
     <w:p/>
-    <w:p/>
+    <w:p>
+      <w:bookmarkStart w:id="79" w:name="_GoBack"/>
+      <w:bookmarkEnd w:id="79"/>
+    </w:p>
     <w:sectPr>
       <w:pgSz w:w="11909" w:h="16834"/>
       <w:pgMar w:top="1440" w:right="1797" w:bottom="1440" w:left="1610" w:header="862" w:footer="1009" w:gutter="0"/>
@@ -17718,7 +18171,7 @@
 </file>
 
 <file path=customXml/itemProps2.xml><?xml version="1.0" encoding="utf-8"?>
-<ds:datastoreItem xmlns:ds="http://schemas.openxmlformats.org/officeDocument/2006/customXml" ds:itemID="{5BCFEE8E-596E-48AB-9AF9-AEA2C3FDD0F7}">
+<ds:datastoreItem xmlns:ds="http://schemas.openxmlformats.org/officeDocument/2006/customXml" ds:itemID="{4D754349-F989-417C-B5C3-5D707B0C3E67}">
   <ds:schemaRefs>
     <ds:schemaRef ds:uri="http://schemas.openxmlformats.org/officeDocument/2006/bibliography"/>
   </ds:schemaRefs>

</xml_diff>